<commit_message>
Cambios hechos tras reunión.
Modificaciones para la mejora del programa y solución de algunos errores
</commit_message>
<xml_diff>
--- a/MANUAL DE USO_Programa_AbaranesYFacturas.docx
+++ b/MANUAL DE USO_Programa_AbaranesYFacturas.docx
@@ -513,15 +513,13 @@
           <w:sz w:val="32"/>
           <w:szCs w:val="32"/>
         </w:rPr>
-        <w:t>FUTURAS IMPLEMENTACIONES</w:t>
+        <w:t>MODIFICACIONES</w:t>
       </w:r>
     </w:p>
     <w:p>
       <w:pPr>
         <w:pStyle w:val="Prrafodelista"/>
         <w:rPr>
-          <w:b/>
-          <w:bCs/>
           <w:sz w:val="32"/>
           <w:szCs w:val="32"/>
         </w:rPr>
@@ -529,26 +527,53 @@
     </w:p>
     <w:p>
       <w:pPr>
-        <w:jc w:val="both"/>
-      </w:pPr>
-    </w:p>
-    <w:p>
-      <w:pPr>
-        <w:jc w:val="both"/>
-      </w:pPr>
-    </w:p>
-    <w:p>
-      <w:pPr>
-        <w:jc w:val="both"/>
-      </w:pPr>
-    </w:p>
-    <w:p>
-      <w:pPr>
-        <w:jc w:val="both"/>
-      </w:pPr>
-    </w:p>
-    <w:p>
-      <w:pPr>
+        <w:pStyle w:val="Prrafodelista"/>
+        <w:rPr>
+          <w:sz w:val="32"/>
+          <w:szCs w:val="32"/>
+        </w:rPr>
+      </w:pPr>
+    </w:p>
+    <w:p>
+      <w:pPr>
+        <w:pStyle w:val="Prrafodelista"/>
+        <w:numPr>
+          <w:ilvl w:val="0"/>
+          <w:numId w:val="2"/>
+        </w:numPr>
+        <w:jc w:val="center"/>
+        <w:rPr>
+          <w:sz w:val="32"/>
+          <w:szCs w:val="32"/>
+        </w:rPr>
+      </w:pPr>
+      <w:r>
+        <w:rPr>
+          <w:sz w:val="32"/>
+          <w:szCs w:val="32"/>
+        </w:rPr>
+        <w:t>FUTURAS IMPLEMENTACIONES</w:t>
+      </w:r>
+    </w:p>
+    <w:p>
+      <w:pPr>
+        <w:pStyle w:val="Prrafodelista"/>
+        <w:rPr>
+          <w:b/>
+          <w:bCs/>
+          <w:sz w:val="32"/>
+          <w:szCs w:val="32"/>
+        </w:rPr>
+      </w:pPr>
+    </w:p>
+    <w:p>
+      <w:pPr>
+        <w:jc w:val="both"/>
+      </w:pPr>
+    </w:p>
+    <w:p>
+      <w:pPr>
+        <w:ind w:left="720"/>
         <w:jc w:val="both"/>
       </w:pPr>
     </w:p>
@@ -639,7 +664,15 @@
         </w:r>
       </w:hyperlink>
       <w:r>
-        <w:t>) y es público para todas aquellas personas que tengan a su disposición el link a ell</w:t>
+        <w:t xml:space="preserve">) y es público para todas aquellas personas que tengan a su disposición el </w:t>
+      </w:r>
+      <w:proofErr w:type="gramStart"/>
+      <w:r>
+        <w:t>link</w:t>
+      </w:r>
+      <w:proofErr w:type="gramEnd"/>
+      <w:r>
+        <w:t xml:space="preserve"> a ell</w:t>
       </w:r>
       <w:r>
         <w:t>a</w:t>
@@ -656,7 +689,15 @@
         <w:jc w:val="both"/>
       </w:pPr>
       <w:r>
-        <w:t>Al entrar en el link previamente proporcionado, el usuario/trabajador deberá descargar la carpeta del proyecto, mediante el botón situado a la derecha de descargas.</w:t>
+        <w:t xml:space="preserve">Al entrar en el </w:t>
+      </w:r>
+      <w:proofErr w:type="gramStart"/>
+      <w:r>
+        <w:t>link</w:t>
+      </w:r>
+      <w:proofErr w:type="gramEnd"/>
+      <w:r>
+        <w:t xml:space="preserve"> previamente proporcionado, el usuario/trabajador deberá descargar la carpeta del proyecto, mediante el botón situado a la derecha de descargas.</w:t>
       </w:r>
     </w:p>
     <w:p>
@@ -761,28 +802,6 @@
         <w:ind w:left="1416"/>
         <w:jc w:val="both"/>
       </w:pPr>
-      <w:r>
-        <w:t>1.3</w:t>
-      </w:r>
-      <w:r>
-        <w:t xml:space="preserve"> </w:t>
-      </w:r>
-      <w:r>
-        <w:t xml:space="preserve"> </w:t>
-      </w:r>
-      <w:r>
-        <w:rPr>
-          <w:u w:val="single"/>
-        </w:rPr>
-        <w:t>Archivo con una plantilla tipo oferta</w:t>
-      </w:r>
-    </w:p>
-    <w:p>
-      <w:pPr>
-        <w:pStyle w:val="Prrafodelista"/>
-        <w:ind w:left="1416"/>
-        <w:jc w:val="both"/>
-      </w:pPr>
     </w:p>
     <w:p>
       <w:pPr>
@@ -803,13 +822,46 @@
         <w:t>Archivos</w:t>
       </w:r>
       <w:r>
-        <w:t>: Carpeta vacía donde se guardarán todos los archivos generados como “A2024</w:t>
-      </w:r>
+        <w:t>: Carpeta vacía donde se guardarán todos los archivos generados como “</w:t>
+      </w:r>
+      <w:proofErr w:type="spellStart"/>
+      <w:r>
+        <w:t>A</w:t>
+      </w:r>
+      <w:r>
+        <w:t>_</w:t>
+      </w:r>
+      <w:r>
+        <w:rPr>
+          <w:i/>
+          <w:iCs/>
+        </w:rPr>
+        <w:t>año_de_creación</w:t>
+      </w:r>
+      <w:proofErr w:type="spellEnd"/>
       <w:r>
         <w:t xml:space="preserve">-” </w:t>
       </w:r>
       <w:r>
-        <w:t>- en caso de albarán y “FRA2024</w:t>
+        <w:t>- en caso de albarán y “</w:t>
+      </w:r>
+      <w:proofErr w:type="spellStart"/>
+      <w:r>
+        <w:t>FRA</w:t>
+      </w:r>
+      <w:r>
+        <w:t>_</w:t>
+      </w:r>
+      <w:r>
+        <w:rPr>
+          <w:i/>
+          <w:iCs/>
+        </w:rPr>
+        <w:t>año_de_creación</w:t>
+      </w:r>
+      <w:proofErr w:type="spellEnd"/>
+      <w:r>
+        <w:t xml:space="preserve"> </w:t>
       </w:r>
       <w:r>
         <w:t xml:space="preserve">-” </w:t>
@@ -885,10 +937,12 @@
         <w:t xml:space="preserve">Otra forma del programa consiste en descargar la carpeta con todos los archivos en el ordenador y hacer doble </w:t>
       </w:r>
       <w:proofErr w:type="spellStart"/>
+      <w:proofErr w:type="gramStart"/>
       <w:r>
         <w:t>click</w:t>
       </w:r>
       <w:proofErr w:type="spellEnd"/>
+      <w:proofErr w:type="gramEnd"/>
       <w:r>
         <w:t xml:space="preserve"> sobre el archivo “ProgramaStimHealth.jar”. Este proceso abrirá automáticamente una pestaña con el menú del programa </w:t>
       </w:r>
@@ -926,116 +980,42 @@
         </w:rPr>
         <w:t>“Archivo no se encuentra en la ruta especificada”</w:t>
       </w:r>
-    </w:p>
-    <w:p>
-      <w:pPr>
-        <w:rPr>
-          <w:b/>
-          <w:bCs/>
-          <w:sz w:val="28"/>
-          <w:szCs w:val="28"/>
-          <w:u w:val="single"/>
-        </w:rPr>
-      </w:pPr>
-    </w:p>
-    <w:p>
-      <w:pPr>
-        <w:jc w:val="center"/>
-        <w:rPr>
-          <w:b/>
-          <w:bCs/>
-          <w:sz w:val="28"/>
-          <w:szCs w:val="28"/>
-          <w:u w:val="single"/>
-        </w:rPr>
-      </w:pPr>
-      <w:r>
-        <w:rPr>
-          <w:b/>
-          <w:bCs/>
-          <w:sz w:val="28"/>
-          <w:szCs w:val="28"/>
-          <w:u w:val="single"/>
+      <w:r>
+        <w:rPr>
+          <w:i/>
+          <w:iCs/>
+        </w:rPr>
+        <w:t xml:space="preserve"> </w:t>
+      </w:r>
+    </w:p>
+    <w:p>
+      <w:pPr>
+        <w:jc w:val="both"/>
+        <w:rPr>
+          <w:i/>
+          <w:iCs/>
+        </w:rPr>
+      </w:pPr>
+    </w:p>
+    <w:p>
+      <w:pPr>
+        <w:jc w:val="both"/>
+        <w:rPr>
+          <w:i/>
+          <w:iCs/>
+        </w:rPr>
+      </w:pPr>
+      <w:r>
+        <w:rPr>
+          <w:i/>
+          <w:iCs/>
         </w:rPr>
         <w:lastRenderedPageBreak/>
-        <w:t>ALTERACIONES/CONFIGURACIÓN PREVIA AL USO</w:t>
-      </w:r>
-    </w:p>
-    <w:p>
-      <w:pPr>
-        <w:jc w:val="center"/>
-        <w:rPr>
-          <w:b/>
-          <w:bCs/>
-          <w:u w:val="single"/>
-        </w:rPr>
-      </w:pPr>
-    </w:p>
-    <w:p>
-      <w:pPr>
-        <w:jc w:val="both"/>
-      </w:pPr>
-      <w:r>
-        <w:t>El programa está pensado para la utilización de diferentes usuarios desde distintos dispositivos.</w:t>
-      </w:r>
-    </w:p>
-    <w:p>
-      <w:pPr>
-        <w:jc w:val="both"/>
-      </w:pPr>
-      <w:r>
-        <w:t xml:space="preserve">Por lo tanto, la única configuración necesaria es </w:t>
-      </w:r>
-      <w:r>
-        <w:t>la de insertar la ruta del ordenador desde el que se está ejecutando el programa</w:t>
-      </w:r>
-      <w:r>
-        <w:t xml:space="preserve">. A </w:t>
-      </w:r>
-      <w:r>
-        <w:t>continuación,</w:t>
-      </w:r>
-      <w:r>
-        <w:t xml:space="preserve"> se muestra un ejemplo:</w:t>
-      </w:r>
-    </w:p>
-    <w:p>
-      <w:pPr>
-        <w:jc w:val="center"/>
-        <w:rPr>
-          <w:sz w:val="28"/>
-          <w:szCs w:val="28"/>
-        </w:rPr>
-      </w:pPr>
-      <w:r>
-        <w:rPr>
-          <w:b/>
-          <w:bCs/>
-          <w:noProof/>
-          <w:sz w:val="28"/>
-          <w:szCs w:val="28"/>
-        </w:rPr>
         <w:drawing>
-          <wp:anchor distT="0" distB="0" distL="114300" distR="114300" simplePos="0" relativeHeight="251660288" behindDoc="0" locked="0" layoutInCell="1" allowOverlap="1" wp14:anchorId="0E00197B" wp14:editId="3D41DCF4">
-            <wp:simplePos x="0" y="0"/>
-            <wp:positionH relativeFrom="column">
-              <wp:posOffset>-469103</wp:posOffset>
-            </wp:positionH>
-            <wp:positionV relativeFrom="paragraph">
-              <wp:posOffset>339252</wp:posOffset>
-            </wp:positionV>
-            <wp:extent cx="6481905" cy="2105247"/>
+          <wp:inline distT="0" distB="0" distL="0" distR="0" wp14:anchorId="5431C059" wp14:editId="1B667044">
+            <wp:extent cx="5400040" cy="1762125"/>
             <wp:effectExtent l="0" t="0" r="0" b="9525"/>
-            <wp:wrapThrough wrapText="bothSides">
-              <wp:wrapPolygon edited="0">
-                <wp:start x="0" y="0"/>
-                <wp:lineTo x="0" y="21502"/>
-                <wp:lineTo x="21522" y="21502"/>
-                <wp:lineTo x="21522" y="0"/>
-                <wp:lineTo x="0" y="0"/>
-              </wp:wrapPolygon>
-            </wp:wrapThrough>
-            <wp:docPr id="1271048686" name="Imagen 1"/>
+            <wp:docPr id="1185712321" name="Imagen 1" descr="Interfaz de usuario gráfica, Aplicación&#10;&#10;Descripción generada automáticamente"/>
             <wp:cNvGraphicFramePr>
               <a:graphicFrameLocks xmlns:a="http://schemas.openxmlformats.org/drawingml/2006/main" noChangeAspect="1"/>
             </wp:cNvGraphicFramePr>
@@ -1043,17 +1023,11 @@
               <a:graphicData uri="http://schemas.openxmlformats.org/drawingml/2006/picture">
                 <pic:pic xmlns:pic="http://schemas.openxmlformats.org/drawingml/2006/picture">
                   <pic:nvPicPr>
-                    <pic:cNvPr id="1271048686" name=""/>
+                    <pic:cNvPr id="1185712321" name="Imagen 1" descr="Interfaz de usuario gráfica, Aplicación&#10;&#10;Descripción generada automáticamente"/>
                     <pic:cNvPicPr/>
                   </pic:nvPicPr>
                   <pic:blipFill>
-                    <a:blip r:embed="rId10" cstate="print">
-                      <a:extLst>
-                        <a:ext uri="{28A0092B-C50C-407E-A947-70E740481C1C}">
-                          <a14:useLocalDpi xmlns:a14="http://schemas.microsoft.com/office/drawing/2010/main" val="0"/>
-                        </a:ext>
-                      </a:extLst>
-                    </a:blip>
+                    <a:blip r:embed="rId10"/>
                     <a:stretch>
                       <a:fillRect/>
                     </a:stretch>
@@ -1061,7 +1035,7 @@
                   <pic:spPr>
                     <a:xfrm>
                       <a:off x="0" y="0"/>
-                      <a:ext cx="6481905" cy="2105247"/>
+                      <a:ext cx="5400040" cy="1762125"/>
                     </a:xfrm>
                     <a:prstGeom prst="rect">
                       <a:avLst/>
@@ -1070,40 +1044,98 @@
                 </pic:pic>
               </a:graphicData>
             </a:graphic>
-          </wp:anchor>
+          </wp:inline>
         </w:drawing>
       </w:r>
     </w:p>
     <w:p>
       <w:pPr>
-        <w:jc w:val="center"/>
+        <w:jc w:val="both"/>
+      </w:pPr>
+      <w:r>
+        <w:t xml:space="preserve">Deberán guardase </w:t>
+      </w:r>
+      <w:r>
+        <w:t>las carpetas como se muestra en la imagen. La carpeta</w:t>
+      </w:r>
+      <w:r>
+        <w:rPr>
+          <w:i/>
+          <w:iCs/>
+        </w:rPr>
+        <w:t xml:space="preserve"> </w:t>
+      </w:r>
+      <w:proofErr w:type="spellStart"/>
+      <w:r>
+        <w:rPr>
+          <w:i/>
+          <w:iCs/>
+        </w:rPr>
+        <w:t>ProgramaStimHealth</w:t>
+      </w:r>
+      <w:proofErr w:type="spellEnd"/>
+      <w:r>
+        <w:rPr>
+          <w:i/>
+          <w:iCs/>
+        </w:rPr>
+        <w:t xml:space="preserve"> </w:t>
+      </w:r>
+      <w:r>
+        <w:t>corresponde al código del programa</w:t>
+      </w:r>
+      <w:r>
+        <w:t xml:space="preserve"> (donde se encuentra guardado este manual de uso</w:t>
+      </w:r>
+      <w:r>
+        <w:t>)</w:t>
+      </w:r>
+      <w:r>
+        <w:t xml:space="preserve">, y la carpeta </w:t>
+      </w:r>
+      <w:proofErr w:type="spellStart"/>
+      <w:r>
+        <w:rPr>
+          <w:i/>
+          <w:iCs/>
+        </w:rPr>
+        <w:t>PlantillasHospitales</w:t>
+      </w:r>
+      <w:proofErr w:type="spellEnd"/>
+      <w:r>
+        <w:t xml:space="preserve"> a las plantillas que se van a utilizar para generar los albaranes y facturas de cada hospital.</w:t>
+      </w:r>
+    </w:p>
+    <w:p>
+      <w:pPr>
         <w:rPr>
           <w:b/>
           <w:bCs/>
           <w:sz w:val="28"/>
           <w:szCs w:val="28"/>
-        </w:rPr>
-      </w:pPr>
-    </w:p>
-    <w:p>
-      <w:pPr>
-        <w:jc w:val="center"/>
+          <w:u w:val="single"/>
+        </w:rPr>
+      </w:pPr>
+    </w:p>
+    <w:p>
+      <w:pPr>
         <w:rPr>
           <w:b/>
           <w:bCs/>
           <w:sz w:val="28"/>
           <w:szCs w:val="28"/>
-        </w:rPr>
-      </w:pPr>
-    </w:p>
-    <w:p>
-      <w:pPr>
-        <w:jc w:val="center"/>
+          <w:u w:val="single"/>
+        </w:rPr>
+      </w:pPr>
+    </w:p>
+    <w:p>
+      <w:pPr>
         <w:rPr>
           <w:b/>
           <w:bCs/>
           <w:sz w:val="28"/>
           <w:szCs w:val="28"/>
+          <w:u w:val="single"/>
         </w:rPr>
       </w:pPr>
     </w:p>
@@ -1115,82 +1147,319 @@
           <w:bCs/>
           <w:sz w:val="28"/>
           <w:szCs w:val="28"/>
-        </w:rPr>
-      </w:pPr>
-    </w:p>
-    <w:p>
-      <w:pPr>
-        <w:jc w:val="center"/>
+          <w:u w:val="single"/>
+        </w:rPr>
+      </w:pPr>
+      <w:r>
         <w:rPr>
           <w:b/>
           <w:bCs/>
           <w:sz w:val="28"/>
           <w:szCs w:val="28"/>
-        </w:rPr>
-      </w:pPr>
-    </w:p>
-    <w:p>
-      <w:pPr>
-        <w:jc w:val="center"/>
+          <w:u w:val="single"/>
+        </w:rPr>
+        <w:t>ALTERACIONES/CONFIGURACIÓN PREVIA AL USO</w:t>
+      </w:r>
+    </w:p>
+    <w:p>
+      <w:pPr>
+        <w:jc w:val="center"/>
+        <w:rPr>
+          <w:b/>
+          <w:bCs/>
+          <w:u w:val="single"/>
+        </w:rPr>
+      </w:pPr>
+    </w:p>
+    <w:p>
+      <w:pPr>
+        <w:jc w:val="both"/>
+      </w:pPr>
+      <w:r>
+        <w:t xml:space="preserve">Para </w:t>
+      </w:r>
+      <w:r>
+        <w:t xml:space="preserve">la configuración de la ruta </w:t>
+      </w:r>
+      <w:r>
+        <w:t xml:space="preserve">deberá: </w:t>
+      </w:r>
+    </w:p>
+    <w:p>
+      <w:pPr>
+        <w:jc w:val="both"/>
+        <w:rPr>
+          <w:u w:val="single"/>
+        </w:rPr>
+      </w:pPr>
+      <w:r>
+        <w:rPr>
+          <w:u w:val="single"/>
+        </w:rPr>
+        <w:t xml:space="preserve">OPCIÓN 1: </w:t>
+      </w:r>
+    </w:p>
+    <w:p>
+      <w:pPr>
+        <w:pStyle w:val="Prrafodelista"/>
+        <w:numPr>
+          <w:ilvl w:val="0"/>
+          <w:numId w:val="7"/>
+        </w:numPr>
+        <w:jc w:val="both"/>
+      </w:pPr>
+      <w:r>
+        <w:t xml:space="preserve">Abrir el programa con una </w:t>
+      </w:r>
+      <w:r>
+        <w:t>aplicación</w:t>
+      </w:r>
+      <w:r>
+        <w:t xml:space="preserve"> compatible con java</w:t>
+      </w:r>
+    </w:p>
+    <w:p>
+      <w:pPr>
+        <w:pStyle w:val="Prrafodelista"/>
+        <w:numPr>
+          <w:ilvl w:val="0"/>
+          <w:numId w:val="7"/>
+        </w:numPr>
+        <w:jc w:val="both"/>
+      </w:pPr>
+      <w:r>
+        <w:t xml:space="preserve">Ir a la carpeta de </w:t>
+      </w:r>
+      <w:proofErr w:type="spellStart"/>
+      <w:r>
+        <w:t>src</w:t>
+      </w:r>
+      <w:proofErr w:type="spellEnd"/>
+      <w:r>
+        <w:t>&gt;</w:t>
+      </w:r>
+      <w:proofErr w:type="spellStart"/>
+      <w:r>
+        <w:t>main</w:t>
+      </w:r>
+      <w:proofErr w:type="spellEnd"/>
+      <w:r>
+        <w:t>&gt;java&gt;</w:t>
+      </w:r>
+      <w:proofErr w:type="spellStart"/>
+      <w:r>
+        <w:rPr>
+          <w:i/>
+          <w:iCs/>
+        </w:rPr>
+        <w:t>IOInterface</w:t>
+      </w:r>
+      <w:proofErr w:type="spellEnd"/>
+      <w:r>
+        <w:rPr>
+          <w:i/>
+          <w:iCs/>
+        </w:rPr>
+        <w:t xml:space="preserve"> </w:t>
+      </w:r>
+    </w:p>
+    <w:p>
+      <w:pPr>
+        <w:pStyle w:val="Prrafodelista"/>
+        <w:numPr>
+          <w:ilvl w:val="0"/>
+          <w:numId w:val="7"/>
+        </w:numPr>
+        <w:jc w:val="both"/>
+      </w:pPr>
+      <w:r>
+        <w:t>A</w:t>
+      </w:r>
+      <w:r>
+        <w:t>brir el archivo</w:t>
+      </w:r>
+      <w:r>
+        <w:rPr>
+          <w:i/>
+          <w:iCs/>
+        </w:rPr>
+        <w:t xml:space="preserve"> Menu.java</w:t>
+      </w:r>
+    </w:p>
+    <w:p>
+      <w:pPr>
+        <w:pStyle w:val="Prrafodelista"/>
+        <w:numPr>
+          <w:ilvl w:val="0"/>
+          <w:numId w:val="7"/>
+        </w:numPr>
+        <w:jc w:val="both"/>
+      </w:pPr>
+      <w:r>
+        <w:rPr>
+          <w:i/>
+          <w:iCs/>
+        </w:rPr>
+        <w:t xml:space="preserve">Ir a la línea de código </w:t>
+      </w:r>
+      <w:r>
+        <w:rPr>
+          <w:i/>
+          <w:iCs/>
+        </w:rPr>
+        <w:t xml:space="preserve">9 y modificar la variable </w:t>
+      </w:r>
+      <w:r>
+        <w:rPr>
+          <w:i/>
+          <w:iCs/>
+        </w:rPr>
+        <w:t>“</w:t>
+      </w:r>
+      <w:proofErr w:type="spellStart"/>
+      <w:r>
+        <w:rPr>
+          <w:i/>
+          <w:iCs/>
+        </w:rPr>
+        <w:t>rutaAcarpeta</w:t>
+      </w:r>
+      <w:proofErr w:type="spellEnd"/>
+      <w:r>
+        <w:rPr>
+          <w:i/>
+          <w:iCs/>
+        </w:rPr>
+        <w:t>”</w:t>
+      </w:r>
+    </w:p>
+    <w:p>
+      <w:pPr>
+        <w:jc w:val="both"/>
+        <w:rPr>
+          <w:u w:val="single"/>
+        </w:rPr>
+      </w:pPr>
+      <w:r>
+        <w:rPr>
+          <w:u w:val="single"/>
+        </w:rPr>
+        <w:t xml:space="preserve">OPCIÓN 2: </w:t>
+      </w:r>
+    </w:p>
+    <w:p>
+      <w:pPr>
+        <w:jc w:val="both"/>
+        <w:rPr>
+          <w:i/>
+          <w:iCs/>
+        </w:rPr>
+      </w:pPr>
+      <w:r>
+        <w:t>Con el programa abierto, en la parte superior del programa</w:t>
+      </w:r>
+      <w:r>
+        <w:t xml:space="preserve"> (suponiendo que se trata de </w:t>
+      </w:r>
+      <w:proofErr w:type="spellStart"/>
+      <w:r>
+        <w:t>IntelIJ</w:t>
+      </w:r>
+      <w:proofErr w:type="spellEnd"/>
+      <w:r>
+        <w:t xml:space="preserve"> o </w:t>
+      </w:r>
+      <w:proofErr w:type="spellStart"/>
+      <w:r>
+        <w:t>Netbeans</w:t>
+      </w:r>
+      <w:proofErr w:type="spellEnd"/>
+      <w:r>
+        <w:t xml:space="preserve">) </w:t>
+      </w:r>
+      <w:r>
+        <w:t xml:space="preserve">seleccionar el apartado de </w:t>
+      </w:r>
+      <w:r>
+        <w:rPr>
+          <w:i/>
+          <w:iCs/>
+        </w:rPr>
+        <w:t xml:space="preserve">View </w:t>
+      </w:r>
+      <w:r>
+        <w:t xml:space="preserve">o </w:t>
+      </w:r>
+      <w:r>
+        <w:rPr>
+          <w:i/>
+          <w:iCs/>
+        </w:rPr>
+        <w:t>Vista</w:t>
+      </w:r>
+      <w:r>
+        <w:rPr>
+          <w:i/>
+          <w:iCs/>
+        </w:rPr>
+        <w:t>&gt; Tool Windows&gt; TODO.</w:t>
+      </w:r>
+    </w:p>
+    <w:p>
+      <w:pPr>
+        <w:jc w:val="both"/>
+      </w:pPr>
+      <w:r>
+        <w:t>Aparecerá</w:t>
+      </w:r>
+      <w:r>
+        <w:t xml:space="preserve"> </w:t>
+      </w:r>
+      <w:r>
+        <w:t xml:space="preserve">en la parte inferior una línea de código sobre la que deberá hacer doble </w:t>
+      </w:r>
+      <w:proofErr w:type="spellStart"/>
+      <w:proofErr w:type="gramStart"/>
+      <w:r>
+        <w:t>click</w:t>
+      </w:r>
+      <w:proofErr w:type="spellEnd"/>
+      <w:proofErr w:type="gramEnd"/>
+      <w:r>
+        <w:t xml:space="preserve">. Esto le conducirá a la línea de código que debe cambiar con la variable </w:t>
+      </w:r>
+      <w:r>
+        <w:rPr>
+          <w:i/>
+          <w:iCs/>
+        </w:rPr>
+        <w:t>“</w:t>
+      </w:r>
+      <w:proofErr w:type="spellStart"/>
+      <w:r>
+        <w:rPr>
+          <w:i/>
+          <w:iCs/>
+        </w:rPr>
+        <w:t>rutaAcarpeta</w:t>
+      </w:r>
+      <w:proofErr w:type="spellEnd"/>
+      <w:r>
+        <w:rPr>
+          <w:i/>
+          <w:iCs/>
+        </w:rPr>
+        <w:t>”</w:t>
+      </w:r>
+    </w:p>
+    <w:p>
+      <w:pPr>
         <w:rPr>
           <w:b/>
           <w:bCs/>
           <w:sz w:val="28"/>
           <w:szCs w:val="28"/>
-        </w:rPr>
-      </w:pPr>
-    </w:p>
-    <w:p>
-      <w:pPr>
-        <w:jc w:val="center"/>
-        <w:rPr>
-          <w:b/>
-          <w:bCs/>
-          <w:sz w:val="28"/>
-          <w:szCs w:val="28"/>
-        </w:rPr>
-      </w:pPr>
-    </w:p>
-    <w:p>
-      <w:pPr>
-        <w:jc w:val="center"/>
-        <w:rPr>
-          <w:b/>
-          <w:bCs/>
-          <w:sz w:val="28"/>
-          <w:szCs w:val="28"/>
-        </w:rPr>
-      </w:pPr>
-    </w:p>
-    <w:p>
-      <w:pPr>
-        <w:jc w:val="center"/>
-        <w:rPr>
-          <w:b/>
-          <w:bCs/>
-          <w:sz w:val="28"/>
-          <w:szCs w:val="28"/>
-        </w:rPr>
-      </w:pPr>
-    </w:p>
-    <w:p>
-      <w:pPr>
-        <w:jc w:val="center"/>
-        <w:rPr>
-          <w:b/>
-          <w:bCs/>
-          <w:sz w:val="28"/>
-          <w:szCs w:val="28"/>
-        </w:rPr>
-      </w:pPr>
-    </w:p>
-    <w:p>
-      <w:pPr>
-        <w:rPr>
-          <w:b/>
-          <w:bCs/>
-          <w:sz w:val="28"/>
-          <w:szCs w:val="28"/>
+          <w:u w:val="single"/>
         </w:rPr>
       </w:pPr>
     </w:p>
@@ -1415,22 +1684,37 @@
     </w:p>
     <w:p>
       <w:pPr>
-        <w:jc w:val="both"/>
-      </w:pPr>
-    </w:p>
-    <w:p>
-      <w:pPr>
-        <w:jc w:val="both"/>
-      </w:pPr>
-    </w:p>
-    <w:p>
-      <w:pPr>
-        <w:jc w:val="both"/>
-      </w:pPr>
-    </w:p>
-    <w:p>
-      <w:pPr>
-        <w:jc w:val="both"/>
+        <w:rPr>
+          <w:b/>
+          <w:bCs/>
+          <w:sz w:val="28"/>
+          <w:szCs w:val="28"/>
+          <w:u w:val="single"/>
+        </w:rPr>
+      </w:pPr>
+    </w:p>
+    <w:p>
+      <w:pPr>
+        <w:jc w:val="center"/>
+        <w:rPr>
+          <w:b/>
+          <w:bCs/>
+          <w:sz w:val="28"/>
+          <w:szCs w:val="28"/>
+          <w:u w:val="single"/>
+        </w:rPr>
+      </w:pPr>
+    </w:p>
+    <w:p>
+      <w:pPr>
+        <w:jc w:val="center"/>
+        <w:rPr>
+          <w:b/>
+          <w:bCs/>
+          <w:sz w:val="28"/>
+          <w:szCs w:val="28"/>
+          <w:u w:val="single"/>
+        </w:rPr>
       </w:pPr>
     </w:p>
     <w:p>
@@ -1569,21 +1853,8 @@
         <w:jc w:val="center"/>
       </w:pPr>
     </w:p>
-    <w:p>
-      <w:pPr>
-        <w:jc w:val="center"/>
-      </w:pPr>
-    </w:p>
-    <w:p>
-      <w:pPr>
-        <w:jc w:val="center"/>
-      </w:pPr>
-    </w:p>
-    <w:p>
-      <w:pPr>
-        <w:jc w:val="center"/>
-      </w:pPr>
-    </w:p>
+    <w:p/>
+    <w:p/>
     <w:p>
       <w:pPr>
         <w:jc w:val="center"/>
@@ -1619,7 +1890,10 @@
           <w:u w:val="single"/>
         </w:rPr>
       </w:pPr>
-      <w:r>
+    </w:p>
+    <w:p>
+      <w:pPr>
+        <w:jc w:val="center"/>
         <w:rPr>
           <w:b/>
           <w:bCs/>
@@ -1627,7 +1901,103 @@
           <w:szCs w:val="28"/>
           <w:u w:val="single"/>
         </w:rPr>
+      </w:pPr>
+      <w:r>
+        <w:rPr>
+          <w:b/>
+          <w:bCs/>
+          <w:sz w:val="28"/>
+          <w:szCs w:val="28"/>
+          <w:u w:val="single"/>
+        </w:rPr>
+        <w:t>MODIFICACIONES</w:t>
+      </w:r>
+    </w:p>
+    <w:p>
+      <w:pPr>
+        <w:jc w:val="both"/>
+      </w:pPr>
+      <w:r>
+        <w:t xml:space="preserve">En el programa se prevé la modificación de los </w:t>
+      </w:r>
+      <w:r>
+        <w:t>siguientes apartados de código:</w:t>
+      </w:r>
+    </w:p>
+    <w:p>
+      <w:pPr>
+        <w:pStyle w:val="Prrafodelista"/>
+        <w:numPr>
+          <w:ilvl w:val="0"/>
+          <w:numId w:val="6"/>
+        </w:numPr>
+        <w:jc w:val="both"/>
+      </w:pPr>
+      <w:r>
+        <w:t>Fecha de caducidad y lote de cada uno de los productos</w:t>
+      </w:r>
+      <w:r>
+        <w:t xml:space="preserve"> (catéter cer</w:t>
+      </w:r>
+      <w:r>
+        <w:t xml:space="preserve">vical </w:t>
+      </w:r>
+      <w:r>
+        <w:t>y lumbar)</w:t>
+      </w:r>
+      <w:r>
+        <w:t xml:space="preserve"> </w:t>
+      </w:r>
+      <w:r>
+        <w:t>– el cambio será realizado de la misma forma</w:t>
+      </w:r>
+      <w:r>
+        <w:t xml:space="preserve"> que la configuración de la ruta</w:t>
+      </w:r>
+    </w:p>
+    <w:p/>
+    <w:p>
+      <w:pPr>
+        <w:jc w:val="center"/>
+        <w:rPr>
+          <w:b/>
+          <w:bCs/>
+          <w:sz w:val="28"/>
+          <w:szCs w:val="28"/>
+          <w:u w:val="single"/>
+        </w:rPr>
+      </w:pPr>
+    </w:p>
+    <w:p>
+      <w:pPr>
+        <w:jc w:val="center"/>
+        <w:rPr>
+          <w:b/>
+          <w:bCs/>
+          <w:sz w:val="28"/>
+          <w:szCs w:val="28"/>
+          <w:u w:val="single"/>
+        </w:rPr>
+      </w:pPr>
+      <w:r>
+        <w:rPr>
+          <w:b/>
+          <w:bCs/>
+          <w:sz w:val="28"/>
+          <w:szCs w:val="28"/>
+          <w:u w:val="single"/>
+        </w:rPr>
         <w:t>POSIBLES IMPLEMENTACIONES</w:t>
+      </w:r>
+      <w:r>
+        <w:rPr>
+          <w:b/>
+          <w:bCs/>
+          <w:sz w:val="28"/>
+          <w:szCs w:val="28"/>
+          <w:u w:val="single"/>
+        </w:rPr>
+        <w:t xml:space="preserve"> A FUTURO</w:t>
       </w:r>
     </w:p>
     <w:p>
@@ -1999,6 +2369,205 @@
     </w:lvl>
   </w:abstractNum>
   <w:abstractNum w:abstractNumId="2" w15:restartNumberingAfterBreak="0">
+    <w:nsid w:val="25641A3E"/>
+    <w:multiLevelType w:val="hybridMultilevel"/>
+    <w:tmpl w:val="C840E452"/>
+    <w:lvl w:ilvl="0" w:tplc="04090001">
+      <w:start w:val="1"/>
+      <w:numFmt w:val="bullet"/>
+      <w:lvlText w:val=""/>
+      <w:lvlJc w:val="left"/>
+      <w:pPr>
+        <w:ind w:left="1432" w:hanging="360"/>
+      </w:pPr>
+      <w:rPr>
+        <w:rFonts w:ascii="Symbol" w:hAnsi="Symbol" w:hint="default"/>
+      </w:rPr>
+    </w:lvl>
+    <w:lvl w:ilvl="1" w:tplc="0C0A0003" w:tentative="1">
+      <w:start w:val="1"/>
+      <w:numFmt w:val="bullet"/>
+      <w:lvlText w:val="o"/>
+      <w:lvlJc w:val="left"/>
+      <w:pPr>
+        <w:ind w:left="2152" w:hanging="360"/>
+      </w:pPr>
+      <w:rPr>
+        <w:rFonts w:ascii="Courier New" w:hAnsi="Courier New" w:cs="Courier New" w:hint="default"/>
+      </w:rPr>
+    </w:lvl>
+    <w:lvl w:ilvl="2" w:tplc="0C0A0005" w:tentative="1">
+      <w:start w:val="1"/>
+      <w:numFmt w:val="bullet"/>
+      <w:lvlText w:val=""/>
+      <w:lvlJc w:val="left"/>
+      <w:pPr>
+        <w:ind w:left="2872" w:hanging="360"/>
+      </w:pPr>
+      <w:rPr>
+        <w:rFonts w:ascii="Wingdings" w:hAnsi="Wingdings" w:hint="default"/>
+      </w:rPr>
+    </w:lvl>
+    <w:lvl w:ilvl="3" w:tplc="0C0A0001" w:tentative="1">
+      <w:start w:val="1"/>
+      <w:numFmt w:val="bullet"/>
+      <w:lvlText w:val=""/>
+      <w:lvlJc w:val="left"/>
+      <w:pPr>
+        <w:ind w:left="3592" w:hanging="360"/>
+      </w:pPr>
+      <w:rPr>
+        <w:rFonts w:ascii="Symbol" w:hAnsi="Symbol" w:hint="default"/>
+      </w:rPr>
+    </w:lvl>
+    <w:lvl w:ilvl="4" w:tplc="0C0A0003" w:tentative="1">
+      <w:start w:val="1"/>
+      <w:numFmt w:val="bullet"/>
+      <w:lvlText w:val="o"/>
+      <w:lvlJc w:val="left"/>
+      <w:pPr>
+        <w:ind w:left="4312" w:hanging="360"/>
+      </w:pPr>
+      <w:rPr>
+        <w:rFonts w:ascii="Courier New" w:hAnsi="Courier New" w:cs="Courier New" w:hint="default"/>
+      </w:rPr>
+    </w:lvl>
+    <w:lvl w:ilvl="5" w:tplc="0C0A0005" w:tentative="1">
+      <w:start w:val="1"/>
+      <w:numFmt w:val="bullet"/>
+      <w:lvlText w:val=""/>
+      <w:lvlJc w:val="left"/>
+      <w:pPr>
+        <w:ind w:left="5032" w:hanging="360"/>
+      </w:pPr>
+      <w:rPr>
+        <w:rFonts w:ascii="Wingdings" w:hAnsi="Wingdings" w:hint="default"/>
+      </w:rPr>
+    </w:lvl>
+    <w:lvl w:ilvl="6" w:tplc="0C0A0001" w:tentative="1">
+      <w:start w:val="1"/>
+      <w:numFmt w:val="bullet"/>
+      <w:lvlText w:val=""/>
+      <w:lvlJc w:val="left"/>
+      <w:pPr>
+        <w:ind w:left="5752" w:hanging="360"/>
+      </w:pPr>
+      <w:rPr>
+        <w:rFonts w:ascii="Symbol" w:hAnsi="Symbol" w:hint="default"/>
+      </w:rPr>
+    </w:lvl>
+    <w:lvl w:ilvl="7" w:tplc="0C0A0003" w:tentative="1">
+      <w:start w:val="1"/>
+      <w:numFmt w:val="bullet"/>
+      <w:lvlText w:val="o"/>
+      <w:lvlJc w:val="left"/>
+      <w:pPr>
+        <w:ind w:left="6472" w:hanging="360"/>
+      </w:pPr>
+      <w:rPr>
+        <w:rFonts w:ascii="Courier New" w:hAnsi="Courier New" w:cs="Courier New" w:hint="default"/>
+      </w:rPr>
+    </w:lvl>
+    <w:lvl w:ilvl="8" w:tplc="0C0A0005" w:tentative="1">
+      <w:start w:val="1"/>
+      <w:numFmt w:val="bullet"/>
+      <w:lvlText w:val=""/>
+      <w:lvlJc w:val="left"/>
+      <w:pPr>
+        <w:ind w:left="7192" w:hanging="360"/>
+      </w:pPr>
+      <w:rPr>
+        <w:rFonts w:ascii="Wingdings" w:hAnsi="Wingdings" w:hint="default"/>
+      </w:rPr>
+    </w:lvl>
+  </w:abstractNum>
+  <w:abstractNum w:abstractNumId="3" w15:restartNumberingAfterBreak="0">
+    <w:nsid w:val="45A1798F"/>
+    <w:multiLevelType w:val="hybridMultilevel"/>
+    <w:tmpl w:val="74E4E872"/>
+    <w:lvl w:ilvl="0" w:tplc="0C0A000F">
+      <w:start w:val="1"/>
+      <w:numFmt w:val="decimal"/>
+      <w:lvlText w:val="%1."/>
+      <w:lvlJc w:val="left"/>
+      <w:pPr>
+        <w:ind w:left="720" w:hanging="360"/>
+      </w:pPr>
+    </w:lvl>
+    <w:lvl w:ilvl="1" w:tplc="0C0A0019" w:tentative="1">
+      <w:start w:val="1"/>
+      <w:numFmt w:val="lowerLetter"/>
+      <w:lvlText w:val="%2."/>
+      <w:lvlJc w:val="left"/>
+      <w:pPr>
+        <w:ind w:left="1440" w:hanging="360"/>
+      </w:pPr>
+    </w:lvl>
+    <w:lvl w:ilvl="2" w:tplc="0C0A001B" w:tentative="1">
+      <w:start w:val="1"/>
+      <w:numFmt w:val="lowerRoman"/>
+      <w:lvlText w:val="%3."/>
+      <w:lvlJc w:val="right"/>
+      <w:pPr>
+        <w:ind w:left="2160" w:hanging="180"/>
+      </w:pPr>
+    </w:lvl>
+    <w:lvl w:ilvl="3" w:tplc="0C0A000F" w:tentative="1">
+      <w:start w:val="1"/>
+      <w:numFmt w:val="decimal"/>
+      <w:lvlText w:val="%4."/>
+      <w:lvlJc w:val="left"/>
+      <w:pPr>
+        <w:ind w:left="2880" w:hanging="360"/>
+      </w:pPr>
+    </w:lvl>
+    <w:lvl w:ilvl="4" w:tplc="0C0A0019" w:tentative="1">
+      <w:start w:val="1"/>
+      <w:numFmt w:val="lowerLetter"/>
+      <w:lvlText w:val="%5."/>
+      <w:lvlJc w:val="left"/>
+      <w:pPr>
+        <w:ind w:left="3600" w:hanging="360"/>
+      </w:pPr>
+    </w:lvl>
+    <w:lvl w:ilvl="5" w:tplc="0C0A001B" w:tentative="1">
+      <w:start w:val="1"/>
+      <w:numFmt w:val="lowerRoman"/>
+      <w:lvlText w:val="%6."/>
+      <w:lvlJc w:val="right"/>
+      <w:pPr>
+        <w:ind w:left="4320" w:hanging="180"/>
+      </w:pPr>
+    </w:lvl>
+    <w:lvl w:ilvl="6" w:tplc="0C0A000F" w:tentative="1">
+      <w:start w:val="1"/>
+      <w:numFmt w:val="decimal"/>
+      <w:lvlText w:val="%7."/>
+      <w:lvlJc w:val="left"/>
+      <w:pPr>
+        <w:ind w:left="5040" w:hanging="360"/>
+      </w:pPr>
+    </w:lvl>
+    <w:lvl w:ilvl="7" w:tplc="0C0A0019" w:tentative="1">
+      <w:start w:val="1"/>
+      <w:numFmt w:val="lowerLetter"/>
+      <w:lvlText w:val="%8."/>
+      <w:lvlJc w:val="left"/>
+      <w:pPr>
+        <w:ind w:left="5760" w:hanging="360"/>
+      </w:pPr>
+    </w:lvl>
+    <w:lvl w:ilvl="8" w:tplc="0C0A001B" w:tentative="1">
+      <w:start w:val="1"/>
+      <w:numFmt w:val="lowerRoman"/>
+      <w:lvlText w:val="%9."/>
+      <w:lvlJc w:val="right"/>
+      <w:pPr>
+        <w:ind w:left="6480" w:hanging="180"/>
+      </w:pPr>
+    </w:lvl>
+  </w:abstractNum>
+  <w:abstractNum w:abstractNumId="4" w15:restartNumberingAfterBreak="0">
     <w:nsid w:val="583E78B6"/>
     <w:multiLevelType w:val="multilevel"/>
     <w:tmpl w:val="3A02DFF6"/>
@@ -2119,7 +2688,7 @@
       </w:rPr>
     </w:lvl>
   </w:abstractNum>
-  <w:abstractNum w:abstractNumId="3" w15:restartNumberingAfterBreak="0">
+  <w:abstractNum w:abstractNumId="5" w15:restartNumberingAfterBreak="0">
     <w:nsid w:val="647B0F7E"/>
     <w:multiLevelType w:val="hybridMultilevel"/>
     <w:tmpl w:val="976CB268"/>
@@ -2208,17 +2777,115 @@
       </w:pPr>
     </w:lvl>
   </w:abstractNum>
+  <w:abstractNum w:abstractNumId="6" w15:restartNumberingAfterBreak="0">
+    <w:nsid w:val="6B672D74"/>
+    <w:multiLevelType w:val="hybridMultilevel"/>
+    <w:tmpl w:val="268645B8"/>
+    <w:lvl w:ilvl="0" w:tplc="F550A554">
+      <w:start w:val="1"/>
+      <w:numFmt w:val="decimal"/>
+      <w:lvlText w:val="%1."/>
+      <w:lvlJc w:val="left"/>
+      <w:pPr>
+        <w:ind w:left="1070" w:hanging="360"/>
+      </w:pPr>
+      <w:rPr>
+        <w:rFonts w:hint="default"/>
+      </w:rPr>
+    </w:lvl>
+    <w:lvl w:ilvl="1" w:tplc="0C0A0019" w:tentative="1">
+      <w:start w:val="1"/>
+      <w:numFmt w:val="lowerLetter"/>
+      <w:lvlText w:val="%2."/>
+      <w:lvlJc w:val="left"/>
+      <w:pPr>
+        <w:ind w:left="1790" w:hanging="360"/>
+      </w:pPr>
+    </w:lvl>
+    <w:lvl w:ilvl="2" w:tplc="0C0A001B" w:tentative="1">
+      <w:start w:val="1"/>
+      <w:numFmt w:val="lowerRoman"/>
+      <w:lvlText w:val="%3."/>
+      <w:lvlJc w:val="right"/>
+      <w:pPr>
+        <w:ind w:left="2510" w:hanging="180"/>
+      </w:pPr>
+    </w:lvl>
+    <w:lvl w:ilvl="3" w:tplc="0C0A000F" w:tentative="1">
+      <w:start w:val="1"/>
+      <w:numFmt w:val="decimal"/>
+      <w:lvlText w:val="%4."/>
+      <w:lvlJc w:val="left"/>
+      <w:pPr>
+        <w:ind w:left="3230" w:hanging="360"/>
+      </w:pPr>
+    </w:lvl>
+    <w:lvl w:ilvl="4" w:tplc="0C0A0019" w:tentative="1">
+      <w:start w:val="1"/>
+      <w:numFmt w:val="lowerLetter"/>
+      <w:lvlText w:val="%5."/>
+      <w:lvlJc w:val="left"/>
+      <w:pPr>
+        <w:ind w:left="3950" w:hanging="360"/>
+      </w:pPr>
+    </w:lvl>
+    <w:lvl w:ilvl="5" w:tplc="0C0A001B" w:tentative="1">
+      <w:start w:val="1"/>
+      <w:numFmt w:val="lowerRoman"/>
+      <w:lvlText w:val="%6."/>
+      <w:lvlJc w:val="right"/>
+      <w:pPr>
+        <w:ind w:left="4670" w:hanging="180"/>
+      </w:pPr>
+    </w:lvl>
+    <w:lvl w:ilvl="6" w:tplc="0C0A000F" w:tentative="1">
+      <w:start w:val="1"/>
+      <w:numFmt w:val="decimal"/>
+      <w:lvlText w:val="%7."/>
+      <w:lvlJc w:val="left"/>
+      <w:pPr>
+        <w:ind w:left="5390" w:hanging="360"/>
+      </w:pPr>
+    </w:lvl>
+    <w:lvl w:ilvl="7" w:tplc="0C0A0019" w:tentative="1">
+      <w:start w:val="1"/>
+      <w:numFmt w:val="lowerLetter"/>
+      <w:lvlText w:val="%8."/>
+      <w:lvlJc w:val="left"/>
+      <w:pPr>
+        <w:ind w:left="6110" w:hanging="360"/>
+      </w:pPr>
+    </w:lvl>
+    <w:lvl w:ilvl="8" w:tplc="0C0A001B" w:tentative="1">
+      <w:start w:val="1"/>
+      <w:numFmt w:val="lowerRoman"/>
+      <w:lvlText w:val="%9."/>
+      <w:lvlJc w:val="right"/>
+      <w:pPr>
+        <w:ind w:left="6830" w:hanging="180"/>
+      </w:pPr>
+    </w:lvl>
+  </w:abstractNum>
   <w:num w:numId="1" w16cid:durableId="1534996967">
-    <w:abstractNumId w:val="2"/>
+    <w:abstractNumId w:val="4"/>
   </w:num>
   <w:num w:numId="2" w16cid:durableId="38551919">
     <w:abstractNumId w:val="0"/>
   </w:num>
   <w:num w:numId="3" w16cid:durableId="397479568">
-    <w:abstractNumId w:val="3"/>
+    <w:abstractNumId w:val="5"/>
   </w:num>
   <w:num w:numId="4" w16cid:durableId="1200127366">
     <w:abstractNumId w:val="1"/>
+  </w:num>
+  <w:num w:numId="5" w16cid:durableId="909655057">
+    <w:abstractNumId w:val="2"/>
+  </w:num>
+  <w:num w:numId="6" w16cid:durableId="654915825">
+    <w:abstractNumId w:val="3"/>
+  </w:num>
+  <w:num w:numId="7" w16cid:durableId="1337804687">
+    <w:abstractNumId w:val="6"/>
   </w:num>
 </w:numbering>
 </file>

</xml_diff>